<commit_message>
Update ref to implementation in paper
</commit_message>
<xml_diff>
--- a/docs/Truck Platooning - A Distributed Peer-to-Peer Approach with TCP-IP Communication.docx
+++ b/docs/Truck Platooning - A Distributed Peer-to-Peer Approach with TCP-IP Communication.docx
@@ -961,7 +961,6 @@
           <w:id w:val="-927645584"/>
           <w:citation/>
         </w:sdtPr>
-        <w:sdtEndPr/>
         <w:sdtContent>
           <w:r>
             <w:fldChar w:fldCharType="begin"/>
@@ -1068,7 +1067,7 @@
           <w:color w:val="FF0000"/>
         </w:rPr>
         <w:drawing>
-          <wp:inline distT="0" distB="0" distL="0" distR="0" wp14:anchorId="3A911D96" wp14:editId="08DC6AF7">
+          <wp:inline distT="0" distB="0" distL="0" distR="0" wp14:anchorId="3A911D96" wp14:editId="0C522BB0">
             <wp:extent cx="2924175" cy="3492765"/>
             <wp:effectExtent l="0" t="0" r="0" b="0"/>
             <wp:docPr id="472168145" name="Picture 1"/>
@@ -1188,7 +1187,6 @@
           <w:id w:val="1668445304"/>
           <w:citation/>
         </w:sdtPr>
-        <w:sdtEndPr/>
         <w:sdtContent>
           <w:r>
             <w:fldChar w:fldCharType="begin"/>
@@ -1371,7 +1369,6 @@
           <w:id w:val="1679929417"/>
           <w:citation/>
         </w:sdtPr>
-        <w:sdtEndPr/>
         <w:sdtContent>
           <w:r>
             <w:fldChar w:fldCharType="begin"/>
@@ -1767,21 +1764,7 @@
         <w:rPr>
           <w:lang w:val="en-GB"/>
         </w:rPr>
-        <w:t xml:space="preserve">A state machine diagram illustrates the </w:t>
-      </w:r>
-      <w:proofErr w:type="spellStart"/>
-      <w:r>
-        <w:rPr>
-          <w:lang w:val="en-GB"/>
-        </w:rPr>
-        <w:t>behavior</w:t>
-      </w:r>
-      <w:proofErr w:type="spellEnd"/>
-      <w:r>
-        <w:rPr>
-          <w:lang w:val="en-GB"/>
-        </w:rPr>
-        <w:t xml:space="preserve"> of a single object by describing the sequence of events that an object experiences during its existence as a result of external events.</w:t>
+        <w:t>A state machine diagram illustrates the behavior of a single object by describing the sequence of events that an object experiences during its existence as a result of external events.</w:t>
       </w:r>
     </w:p>
     <w:p>
@@ -2238,14 +2221,12 @@
         </w:rPr>
         <w:t>“</w:t>
       </w:r>
-      <w:proofErr w:type="spellStart"/>
       <w:r>
         <w:rPr>
           <w:lang w:val="en-GB"/>
         </w:rPr>
         <w:t>human_mode</w:t>
       </w:r>
-      <w:proofErr w:type="spellEnd"/>
       <w:r>
         <w:rPr>
           <w:lang w:val="en-GB"/>
@@ -2264,14 +2245,12 @@
         </w:rPr>
         <w:t>“</w:t>
       </w:r>
-      <w:proofErr w:type="spellStart"/>
       <w:r>
         <w:rPr>
           <w:lang w:val="en-GB"/>
         </w:rPr>
         <w:t>autonomous_mode</w:t>
       </w:r>
-      <w:proofErr w:type="spellEnd"/>
       <w:r>
         <w:rPr>
           <w:lang w:val="en-GB"/>
@@ -2282,21 +2261,7 @@
         <w:rPr>
           <w:lang w:val="en-GB"/>
         </w:rPr>
-        <w:t xml:space="preserve">. The possible </w:t>
-      </w:r>
-      <w:proofErr w:type="spellStart"/>
-      <w:r>
-        <w:rPr>
-          <w:lang w:val="en-GB"/>
-        </w:rPr>
-        <w:t>SysML</w:t>
-      </w:r>
-      <w:proofErr w:type="spellEnd"/>
-      <w:r>
-        <w:rPr>
-          <w:lang w:val="en-GB"/>
-        </w:rPr>
-        <w:t xml:space="preserve"> state machine diagram for this system is shown in</w:t>
+        <w:t>. The possible SysML state machine diagram for this system is shown in</w:t>
       </w:r>
       <w:r>
         <w:rPr>
@@ -2390,21 +2355,7 @@
         <w:rPr>
           <w:lang w:val="en-GB"/>
         </w:rPr>
-        <w:t xml:space="preserve"> displays the state machine related to the autonomous mode. The sub-machine state within the autonomous mode includes both an initial and a final pseudo-state. Additionally, it features an orthogonal state with two regions capable of running concurrently. The upper region illustrates the standard autonomous driving </w:t>
-      </w:r>
-      <w:proofErr w:type="spellStart"/>
-      <w:r>
-        <w:rPr>
-          <w:lang w:val="en-GB"/>
-        </w:rPr>
-        <w:t>behavior</w:t>
-      </w:r>
-      <w:proofErr w:type="spellEnd"/>
-      <w:r>
-        <w:rPr>
-          <w:lang w:val="en-GB"/>
-        </w:rPr>
-        <w:t xml:space="preserve"> during highway mode. The second region within the autonomous mode is dedicated to collision avoidance, which consists of two primary states: active and inactive modes. The inactive mode is represented by a simple state, while the active mode is illustrated as a sub-machine state. </w:t>
+        <w:t xml:space="preserve"> displays the state machine related to the autonomous mode. The sub-machine state within the autonomous mode includes both an initial and a final pseudo-state. Additionally, it features an orthogonal state with two regions capable of running concurrently. The upper region illustrates the standard autonomous driving behavior during highway mode. The second region within the autonomous mode is dedicated to collision avoidance, which consists of two primary states: active and inactive modes. The inactive mode is represented by a simple state, while the active mode is illustrated as a sub-machine state. </w:t>
       </w:r>
       <w:r>
         <w:rPr>
@@ -2458,7 +2409,6 @@
           <w:id w:val="379974431"/>
           <w:citation/>
         </w:sdtPr>
-        <w:sdtEndPr/>
         <w:sdtContent>
           <w:r>
             <w:rPr>
@@ -2524,7 +2474,7 @@
           <w:lang w:val="en-GB"/>
         </w:rPr>
         <w:drawing>
-          <wp:inline distT="0" distB="0" distL="0" distR="0" wp14:anchorId="7F7357F2" wp14:editId="58C496DC">
+          <wp:inline distT="0" distB="0" distL="0" distR="0" wp14:anchorId="7F7357F2" wp14:editId="0196AC07">
             <wp:extent cx="2488792" cy="1524000"/>
             <wp:effectExtent l="0" t="0" r="6985" b="0"/>
             <wp:docPr id="923388717" name="Picture 2"/>
@@ -2635,7 +2585,7 @@
         </w:rPr>
         <w:lastRenderedPageBreak/>
         <w:drawing>
-          <wp:inline distT="0" distB="0" distL="0" distR="0" wp14:anchorId="78CA4064" wp14:editId="44BE6F67">
+          <wp:inline distT="0" distB="0" distL="0" distR="0" wp14:anchorId="78CA4064" wp14:editId="1BCC243B">
             <wp:extent cx="2647950" cy="2190280"/>
             <wp:effectExtent l="0" t="0" r="0" b="635"/>
             <wp:docPr id="1337286461" name="Picture 3"/>
@@ -2726,7 +2676,7 @@
           <w:lang w:val="en-GB"/>
         </w:rPr>
         <w:drawing>
-          <wp:inline distT="0" distB="0" distL="0" distR="0" wp14:anchorId="2E130769" wp14:editId="6DB1455A">
+          <wp:inline distT="0" distB="0" distL="0" distR="0" wp14:anchorId="2E130769" wp14:editId="56D3F0DD">
             <wp:extent cx="2695575" cy="1722173"/>
             <wp:effectExtent l="0" t="0" r="0" b="0"/>
             <wp:docPr id="910622025" name="Picture 4"/>
@@ -2887,7 +2837,7 @@
           <w:color w:val="000000"/>
         </w:rPr>
         <w:drawing>
-          <wp:inline distT="0" distB="0" distL="0" distR="0" wp14:anchorId="24900D33" wp14:editId="645D6324">
+          <wp:inline distT="0" distB="0" distL="0" distR="0" wp14:anchorId="24900D33" wp14:editId="1705DBF5">
             <wp:extent cx="3019425" cy="3306723"/>
             <wp:effectExtent l="0" t="0" r="0" b="8255"/>
             <wp:docPr id="2136537266" name="Picture 7"/>
@@ -3023,35 +2973,7 @@
         <w:rPr>
           <w:lang w:eastAsia="en-GB"/>
         </w:rPr>
-        <w:t xml:space="preserve">process among four entities: </w:t>
-      </w:r>
-      <w:proofErr w:type="spellStart"/>
-      <w:r>
-        <w:rPr>
-          <w:lang w:eastAsia="en-GB"/>
-        </w:rPr>
-        <w:t>LeaderTruck</w:t>
-      </w:r>
-      <w:proofErr w:type="spellEnd"/>
-      <w:r>
-        <w:rPr>
-          <w:lang w:eastAsia="en-GB"/>
-        </w:rPr>
-        <w:t xml:space="preserve">, </w:t>
-      </w:r>
-      <w:proofErr w:type="spellStart"/>
-      <w:r>
-        <w:rPr>
-          <w:lang w:eastAsia="en-GB"/>
-        </w:rPr>
-        <w:t>PrimeFollower</w:t>
-      </w:r>
-      <w:proofErr w:type="spellEnd"/>
-      <w:r>
-        <w:rPr>
-          <w:lang w:eastAsia="en-GB"/>
-        </w:rPr>
-        <w:t>,</w:t>
+        <w:t>process among four entities: LeaderTruck, PrimeFollower,</w:t>
       </w:r>
       <w:r>
         <w:rPr>
@@ -3171,110 +3093,26 @@
         <w:rPr>
           <w:lang w:eastAsia="en-GB"/>
         </w:rPr>
-        <w:t>At the beginning of the interaction, the trucks request to join the platoon by sending “</w:t>
-      </w:r>
-      <w:proofErr w:type="spellStart"/>
+        <w:t xml:space="preserve">At the beginning of the interaction, the trucks request to join the platoon by sending “RequestToJoinPlatoon” </w:t>
+      </w:r>
       <w:r>
         <w:rPr>
           <w:lang w:eastAsia="en-GB"/>
         </w:rPr>
-        <w:t>RequestToJoinPlatoon</w:t>
-      </w:r>
-      <w:proofErr w:type="spellEnd"/>
+        <w:lastRenderedPageBreak/>
+        <w:t>messages to the LeaderTruck. The LeaderTruck acknowledges their requests by sending back “AcknowledgeJoinRequest” messages.</w:t>
+      </w:r>
       <w:r>
         <w:rPr>
           <w:lang w:eastAsia="en-GB"/>
         </w:rPr>
-        <w:t xml:space="preserve">” </w:t>
+        <w:t xml:space="preserve"> </w:t>
       </w:r>
       <w:r>
         <w:rPr>
           <w:lang w:eastAsia="en-GB"/>
         </w:rPr>
-        <w:lastRenderedPageBreak/>
-        <w:t xml:space="preserve">messages to the </w:t>
-      </w:r>
-      <w:proofErr w:type="spellStart"/>
-      <w:r>
-        <w:rPr>
-          <w:lang w:eastAsia="en-GB"/>
-        </w:rPr>
-        <w:t>LeaderTruck</w:t>
-      </w:r>
-      <w:proofErr w:type="spellEnd"/>
-      <w:r>
-        <w:rPr>
-          <w:lang w:eastAsia="en-GB"/>
-        </w:rPr>
-        <w:t xml:space="preserve">. The </w:t>
-      </w:r>
-      <w:proofErr w:type="spellStart"/>
-      <w:r>
-        <w:rPr>
-          <w:lang w:eastAsia="en-GB"/>
-        </w:rPr>
-        <w:t>LeaderTruck</w:t>
-      </w:r>
-      <w:proofErr w:type="spellEnd"/>
-      <w:r>
-        <w:rPr>
-          <w:lang w:eastAsia="en-GB"/>
-        </w:rPr>
-        <w:t xml:space="preserve"> acknowledges their requests by sending back “</w:t>
-      </w:r>
-      <w:proofErr w:type="spellStart"/>
-      <w:r>
-        <w:rPr>
-          <w:lang w:eastAsia="en-GB"/>
-        </w:rPr>
-        <w:t>AcknowledgeJoinRequest</w:t>
-      </w:r>
-      <w:proofErr w:type="spellEnd"/>
-      <w:r>
-        <w:rPr>
-          <w:lang w:eastAsia="en-GB"/>
-        </w:rPr>
-        <w:t>” messages.</w:t>
-      </w:r>
-      <w:r>
-        <w:rPr>
-          <w:lang w:eastAsia="en-GB"/>
-        </w:rPr>
-        <w:t xml:space="preserve"> </w:t>
-      </w:r>
-      <w:r>
-        <w:rPr>
-          <w:lang w:eastAsia="en-GB"/>
-        </w:rPr>
-        <w:t>Within a loop of periodic updates, each truck is responsible for maintaining a safe distance from the truck in front of it by sending “Maintain Distance” messages. Each truck also updates its speed and direction by sending “</w:t>
-      </w:r>
-      <w:proofErr w:type="spellStart"/>
-      <w:r>
-        <w:rPr>
-          <w:lang w:eastAsia="en-GB"/>
-        </w:rPr>
-        <w:t>UpdateSpeed</w:t>
-      </w:r>
-      <w:proofErr w:type="spellEnd"/>
-      <w:r>
-        <w:rPr>
-          <w:lang w:eastAsia="en-GB"/>
-        </w:rPr>
-        <w:t xml:space="preserve">” messages. The </w:t>
-      </w:r>
-      <w:proofErr w:type="spellStart"/>
-      <w:r>
-        <w:rPr>
-          <w:lang w:eastAsia="en-GB"/>
-        </w:rPr>
-        <w:t>LeaderTruck</w:t>
-      </w:r>
-      <w:proofErr w:type="spellEnd"/>
-      <w:r>
-        <w:rPr>
-          <w:lang w:eastAsia="en-GB"/>
-        </w:rPr>
-        <w:t xml:space="preserve"> and the</w:t>
+        <w:t>Within a loop of periodic updates, each truck is responsible for maintaining a safe distance from the truck in front of it by sending “Maintain Distance” messages. Each truck also updates its speed and direction by sending “UpdateSpeed” messages. The LeaderTruck and the</w:t>
       </w:r>
       <w:r>
         <w:rPr>
@@ -3284,19 +3122,11 @@
         </w:rPr>
         <w:t xml:space="preserve"> </w:t>
       </w:r>
-      <w:proofErr w:type="spellStart"/>
       <w:r>
         <w:rPr>
           <w:lang w:eastAsia="en-GB"/>
         </w:rPr>
-        <w:t>PrimeFollower</w:t>
-      </w:r>
-      <w:proofErr w:type="spellEnd"/>
-      <w:r>
-        <w:rPr>
-          <w:lang w:eastAsia="en-GB"/>
-        </w:rPr>
-        <w:t xml:space="preserve"> return updated speed and direction information as responses to these messages.</w:t>
+        <w:t>PrimeFollower return updated speed and direction information as responses to these messages.</w:t>
       </w:r>
     </w:p>
     <w:p>
@@ -3323,71 +3153,15 @@
         <w:rPr>
           <w:lang w:eastAsia="en-GB"/>
         </w:rPr>
-        <w:t>“</w:t>
-      </w:r>
-      <w:proofErr w:type="spellStart"/>
-      <w:r>
+        <w:t>“RequestToLeavePlatoon” messages to the LeaderTruck. The LeaderTruck accepts their requests by sending back “LeaveRequestAccepted” messages.</w:t>
+      </w:r>
+    </w:p>
+    <w:p>
+      <w:pPr>
+        <w:keepNext/>
         <w:rPr>
           <w:lang w:eastAsia="en-GB"/>
         </w:rPr>
-        <w:t>RequestToLeavePlatoon</w:t>
-      </w:r>
-      <w:proofErr w:type="spellEnd"/>
-      <w:r>
-        <w:rPr>
-          <w:lang w:eastAsia="en-GB"/>
-        </w:rPr>
-        <w:t xml:space="preserve">” messages to the </w:t>
-      </w:r>
-      <w:proofErr w:type="spellStart"/>
-      <w:r>
-        <w:rPr>
-          <w:lang w:eastAsia="en-GB"/>
-        </w:rPr>
-        <w:t>LeaderTruck</w:t>
-      </w:r>
-      <w:proofErr w:type="spellEnd"/>
-      <w:r>
-        <w:rPr>
-          <w:lang w:eastAsia="en-GB"/>
-        </w:rPr>
-        <w:t xml:space="preserve">. The </w:t>
-      </w:r>
-      <w:proofErr w:type="spellStart"/>
-      <w:r>
-        <w:rPr>
-          <w:lang w:eastAsia="en-GB"/>
-        </w:rPr>
-        <w:t>LeaderTruck</w:t>
-      </w:r>
-      <w:proofErr w:type="spellEnd"/>
-      <w:r>
-        <w:rPr>
-          <w:lang w:eastAsia="en-GB"/>
-        </w:rPr>
-        <w:t xml:space="preserve"> accepts their requests by sending back “</w:t>
-      </w:r>
-      <w:proofErr w:type="spellStart"/>
-      <w:r>
-        <w:rPr>
-          <w:lang w:eastAsia="en-GB"/>
-        </w:rPr>
-        <w:t>LeaveRequestAccepted</w:t>
-      </w:r>
-      <w:proofErr w:type="spellEnd"/>
-      <w:r>
-        <w:rPr>
-          <w:lang w:eastAsia="en-GB"/>
-        </w:rPr>
-        <w:t>” messages.</w:t>
-      </w:r>
-    </w:p>
-    <w:p>
-      <w:pPr>
-        <w:keepNext/>
-        <w:rPr>
-          <w:lang w:eastAsia="en-GB"/>
-        </w:rPr>
       </w:pPr>
       <w:r>
         <w:t xml:space="preserve">The sequence diagram in </w:t>
@@ -3414,27 +3188,14 @@
         <w:fldChar w:fldCharType="end"/>
       </w:r>
       <w:r>
-        <w:t xml:space="preserve"> represents the platoon leader handing over authority to Prime Follower, which occurs after the </w:t>
-      </w:r>
-      <w:proofErr w:type="spellStart"/>
-      <w:r>
-        <w:t>LeaderTruck</w:t>
-      </w:r>
-      <w:proofErr w:type="spellEnd"/>
-      <w:r>
-        <w:t xml:space="preserve"> loses communication with the platoon.</w:t>
+        <w:t xml:space="preserve"> represents the platoon leader handing over authority to Prime Follower, which occurs after the LeaderTruck loses communication with the platoon.</w:t>
       </w:r>
       <w:r>
         <w:t xml:space="preserve"> </w:t>
       </w:r>
       <w:r>
-        <w:t xml:space="preserve">When communication fails, the </w:t>
-      </w:r>
-      <w:proofErr w:type="spellStart"/>
-      <w:r>
-        <w:t>LeaderTruck</w:t>
-      </w:r>
-      <w:proofErr w:type="spellEnd"/>
+        <w:t>When communication fails, the LeaderTruck</w:t>
+      </w:r>
       <w:r>
         <w:t xml:space="preserve"> </w:t>
       </w:r>
@@ -3442,15 +3203,7 @@
         <w:t xml:space="preserve">become inactive, and </w:t>
       </w:r>
       <w:r>
-        <w:t xml:space="preserve">the </w:t>
-      </w:r>
-      <w:proofErr w:type="spellStart"/>
-      <w:r>
-        <w:t>PrimeFollowerTruck</w:t>
-      </w:r>
-      <w:proofErr w:type="spellEnd"/>
-      <w:r>
-        <w:t xml:space="preserve">, </w:t>
+        <w:t xml:space="preserve">the PrimeFollowerTruck, </w:t>
       </w:r>
       <w:r>
         <w:t>located rig</w:t>
@@ -3461,26 +3214,10 @@
     </w:p>
     <w:p>
       <w:r>
-        <w:t xml:space="preserve">The routine begins with the </w:t>
-      </w:r>
-      <w:proofErr w:type="spellStart"/>
-      <w:r>
-        <w:t>PrimeFollowerTruck</w:t>
-      </w:r>
-      <w:proofErr w:type="spellEnd"/>
-      <w:r>
-        <w:t xml:space="preserve"> detecting the leader's failure and automatically commencing the handover. It then continuously updates and transmits its speed and direction to the other trucks, adjusting for road conditions. After receiving these inputs, the follower trucks alter their movements to ensure the platoon's steady and safe formation. </w:t>
-      </w:r>
-      <w:r>
-        <w:t xml:space="preserve">The method includes an optional interaction in which any vehicle can request to leave the platoon; if authorized, the truck exits formation. The routine successfully culminates with the </w:t>
-      </w:r>
-      <w:proofErr w:type="spellStart"/>
-      <w:r>
-        <w:t>PrimeFollowerTruck</w:t>
-      </w:r>
-      <w:proofErr w:type="spellEnd"/>
-      <w:r>
-        <w:t xml:space="preserve"> taking up all leadership responsibilities, ensuring that platoon activities continue despite the first leader's failure</w:t>
+        <w:t xml:space="preserve">The routine begins with the PrimeFollowerTruck detecting the leader's failure and automatically commencing the handover. It then continuously updates and transmits its speed and direction to the other trucks, adjusting for road conditions. After receiving these inputs, the follower trucks alter their movements to ensure the platoon's steady and safe formation. </w:t>
+      </w:r>
+      <w:r>
+        <w:t>The method includes an optional interaction in which any vehicle can request to leave the platoon; if authorized, the truck exits formation. The routine successfully culminates with the PrimeFollowerTruck taking up all leadership responsibilities, ensuring that platoon activities continue despite the first leader's failure</w:t>
       </w:r>
       <w:r>
         <w:t>.</w:t>
@@ -3767,7 +3504,6 @@
           <w:id w:val="-1037500172"/>
           <w:citation/>
         </w:sdtPr>
-        <w:sdtEndPr/>
         <w:sdtContent>
           <w:r>
             <w:fldChar w:fldCharType="begin"/>
@@ -3813,7 +3549,7 @@
         </w:rPr>
         <w:lastRenderedPageBreak/>
         <w:drawing>
-          <wp:inline distT="0" distB="0" distL="0" distR="0" wp14:anchorId="0D08F792" wp14:editId="18E355C0">
+          <wp:inline distT="0" distB="0" distL="0" distR="0" wp14:anchorId="0D08F792" wp14:editId="0BA36928">
             <wp:extent cx="2877185" cy="2695575"/>
             <wp:effectExtent l="0" t="0" r="0" b="3175"/>
             <wp:docPr id="614500833" name="Picture 9"/>
@@ -3926,15 +3662,7 @@
         <w:t>modules,</w:t>
       </w:r>
       <w:r>
-        <w:t xml:space="preserve"> also called functions. With all minor modules being sub-sets of major ones. The architecture of our truck platooning system is deﬁned in a </w:t>
-      </w:r>
-      <w:proofErr w:type="spellStart"/>
-      <w:r>
-        <w:t>SysML</w:t>
-      </w:r>
-      <w:proofErr w:type="spellEnd"/>
-      <w:r>
-        <w:t xml:space="preserve"> block deﬁnition diagram (BDD) (</w:t>
+        <w:t xml:space="preserve"> also called functions. With all minor modules being sub-sets of major ones. The architecture of our truck platooning system is deﬁned in a SysML block deﬁnition diagram (BDD) (</w:t>
       </w:r>
       <w:r>
         <w:t xml:space="preserve">see </w:t>
@@ -3972,7 +3700,7 @@
           <w:noProof/>
         </w:rPr>
         <w:drawing>
-          <wp:inline distT="0" distB="0" distL="0" distR="0" wp14:anchorId="00FFD0BB" wp14:editId="077E71E0">
+          <wp:inline distT="0" distB="0" distL="0" distR="0" wp14:anchorId="00FFD0BB" wp14:editId="28CAEAEE">
             <wp:extent cx="3053933" cy="2502039"/>
             <wp:effectExtent l="0" t="0" r="0" b="0"/>
             <wp:docPr id="1981595692" name="Picture 5"/>
@@ -4144,7 +3872,7 @@
           <w:noProof/>
         </w:rPr>
         <w:drawing>
-          <wp:inline distT="0" distB="0" distL="0" distR="0" wp14:anchorId="1F6B9C85" wp14:editId="2D5DEDF4">
+          <wp:inline distT="0" distB="0" distL="0" distR="0" wp14:anchorId="1F6B9C85" wp14:editId="3FFEB0A1">
             <wp:extent cx="2828925" cy="2009109"/>
             <wp:effectExtent l="0" t="0" r="0" b="0"/>
             <wp:docPr id="74769381" name="Picture 6"/>
@@ -4297,7 +4025,7 @@
           <w:noProof/>
         </w:rPr>
         <w:drawing>
-          <wp:inline distT="0" distB="0" distL="0" distR="0" wp14:anchorId="4999BBE4" wp14:editId="4BCDB322">
+          <wp:inline distT="0" distB="0" distL="0" distR="0" wp14:anchorId="4999BBE4" wp14:editId="79940E8A">
             <wp:extent cx="2886075" cy="1639006"/>
             <wp:effectExtent l="0" t="0" r="0" b="0"/>
             <wp:docPr id="1275130830" name="Picture 7"/>
@@ -4631,7 +4359,6 @@
           <w:id w:val="-328212976"/>
           <w:citation/>
         </w:sdtPr>
-        <w:sdtEndPr/>
         <w:sdtContent>
           <w:r>
             <w:fldChar w:fldCharType="begin"/>
@@ -4691,7 +4418,6 @@
       <w:r>
         <w:t xml:space="preserve"> location, a </w:t>
       </w:r>
-      <w:proofErr w:type="spellStart"/>
       <w:r>
         <w:rPr>
           <w:i/>
@@ -4699,7 +4425,6 @@
         </w:rPr>
         <w:t>GPSLocation</w:t>
       </w:r>
-      <w:proofErr w:type="spellEnd"/>
       <w:r>
         <w:rPr>
           <w:i/>
@@ -4784,7 +4509,6 @@
       <w:r>
         <w:t xml:space="preserve"> and the </w:t>
       </w:r>
-      <w:proofErr w:type="spellStart"/>
       <w:r>
         <w:rPr>
           <w:i/>
@@ -4792,7 +4516,6 @@
         </w:rPr>
         <w:t>ServerSocket</w:t>
       </w:r>
-      <w:proofErr w:type="spellEnd"/>
       <w:r>
         <w:t xml:space="preserve"> classes)</w:t>
       </w:r>
@@ -4801,7 +4524,6 @@
           <w:id w:val="429629114"/>
           <w:citation/>
         </w:sdtPr>
-        <w:sdtEndPr/>
         <w:sdtContent>
           <w:r>
             <w:fldChar w:fldCharType="begin"/>
@@ -4901,22 +4623,13 @@
         <w:t xml:space="preserve">is </w:t>
       </w:r>
       <w:r>
-        <w:t xml:space="preserve">solution would result in a large Truck object that would contain methods and logic for all role types (Leader, Follower, </w:t>
-      </w:r>
-      <w:proofErr w:type="spellStart"/>
-      <w:r>
-        <w:t>PrimeFollower</w:t>
-      </w:r>
-      <w:proofErr w:type="spellEnd"/>
-      <w:r>
-        <w:t>, and a normal Truck itself). This solution would be closer to an embedded program as the program would only keep states and change between them when necessary</w:t>
+        <w:t>solution would result in a large Truck object that would contain methods and logic for all role types (Leader, Follower, PrimeFollower, and a normal Truck itself). This solution would be closer to an embedded program as the program would only keep states and change between them when necessary</w:t>
       </w:r>
       <w:sdt>
         <w:sdtPr>
           <w:id w:val="-1382787356"/>
           <w:citation/>
         </w:sdtPr>
-        <w:sdtEndPr/>
         <w:sdtContent>
           <w:r>
             <w:fldChar w:fldCharType="begin"/>
@@ -4967,23 +4680,7 @@
         <w:t xml:space="preserve">In the second solution, each role would be an object which could be run as a separate thread. Then, as a truck changes a </w:t>
       </w:r>
       <w:r>
-        <w:t xml:space="preserve">role, it would destroy its existing role thread and create another one. For example, when a truck has the role of a Follower, it has a long-running thread of type Follower; when the truck needs to become a </w:t>
-      </w:r>
-      <w:proofErr w:type="spellStart"/>
-      <w:r>
-        <w:t>PrimeFollower</w:t>
-      </w:r>
-      <w:proofErr w:type="spellEnd"/>
-      <w:r>
-        <w:t xml:space="preserve">, it destroys the Follower thread and creates a </w:t>
-      </w:r>
-      <w:proofErr w:type="spellStart"/>
-      <w:r>
-        <w:t>PrimeFollower</w:t>
-      </w:r>
-      <w:proofErr w:type="spellEnd"/>
-      <w:r>
-        <w:t xml:space="preserve"> thread instead. This solution results in a much more structured code where </w:t>
+        <w:t xml:space="preserve">role, it would destroy its existing role thread and create another one. For example, when a truck has the role of a Follower, it has a long-running thread of type Follower; when the truck needs to become a PrimeFollower, it destroys the Follower thread and creates a PrimeFollower thread instead. This solution results in a much more structured code where </w:t>
       </w:r>
       <w:r>
         <w:t>OOP</w:t>
@@ -5012,7 +4709,6 @@
       <w:r>
         <w:t xml:space="preserve">For the implementation, each truck would be a long-running thread on its own that would communicate with other trucks (threads) using their socket addresses. As discussed in the Communication sub-chapter, trucks would not need any information from each other at the start of the simulation (except for the Leader). So far, there would be no shared resources between the trucks. The exception is that of the grid map. The grid map was implemented as its own class called </w:t>
       </w:r>
-      <w:proofErr w:type="spellStart"/>
       <w:r>
         <w:rPr>
           <w:i/>
@@ -5020,32 +4716,14 @@
         </w:rPr>
         <w:t>GridMap</w:t>
       </w:r>
-      <w:proofErr w:type="spellEnd"/>
-      <w:r>
-        <w:t xml:space="preserve">. For trucks to access information regarding their location, they would need to access the </w:t>
-      </w:r>
-      <w:proofErr w:type="spellStart"/>
-      <w:r>
-        <w:t>GridMap</w:t>
-      </w:r>
-      <w:proofErr w:type="spellEnd"/>
-      <w:r>
-        <w:t xml:space="preserve"> object. This object is the only shared resource between the different truck threads. </w:t>
-      </w:r>
-    </w:p>
-    <w:p>
-      <w:r>
-        <w:t xml:space="preserve">Per the decision to have roles as threads, some changes became necessary to the overall structure of the model. Evidently, a thread object cannot create itself; a thread has to be created by other threads. While a role thread could create another thread for another role, this approach is not only unclean, it could also result in undefined behavior. The better approach is to have another thread handle this transition. </w:t>
-      </w:r>
-      <w:proofErr w:type="gramStart"/>
-      <w:r>
-        <w:t>Therefore</w:t>
-      </w:r>
-      <w:proofErr w:type="gramEnd"/>
-      <w:r>
-        <w:t xml:space="preserve"> a </w:t>
-      </w:r>
-      <w:proofErr w:type="spellStart"/>
+      <w:r>
+        <w:t xml:space="preserve">. For trucks to access information regarding their location, they would need to access the GridMap object. This object is the only shared resource between the different truck threads. </w:t>
+      </w:r>
+    </w:p>
+    <w:p>
+      <w:r>
+        <w:t xml:space="preserve">Per the decision to have roles as threads, some changes became necessary to the overall structure of the model. Evidently, a thread object cannot create itself; a thread has to be created by other threads. While a role thread could create another thread for another role, this approach is not only unclean, it could also result in undefined behavior. The better approach is to have another thread handle this transition. Therefore a </w:t>
+      </w:r>
       <w:r>
         <w:rPr>
           <w:i/>
@@ -5053,22 +4731,13 @@
         </w:rPr>
         <w:t>TruckCore</w:t>
       </w:r>
-      <w:proofErr w:type="spellEnd"/>
       <w:r>
         <w:t xml:space="preserve"> class was created that would handle the communication and role transition. The core keeps essential information regarding received messages, speed and location information, its state, and its role.</w:t>
       </w:r>
     </w:p>
     <w:p>
       <w:r>
-        <w:t xml:space="preserve">Let us go through the transition from a Truck to a </w:t>
-      </w:r>
-      <w:proofErr w:type="spellStart"/>
-      <w:r>
-        <w:t>PrimeFollower</w:t>
-      </w:r>
-      <w:proofErr w:type="spellEnd"/>
-      <w:r>
-        <w:t xml:space="preserve">. Except for the Leader, each core assumes the role of </w:t>
+        <w:t xml:space="preserve">Let us go through the transition from a Truck to a PrimeFollower. Except for the Leader, each core assumes the role of </w:t>
       </w:r>
       <w:r>
         <w:t>Truck</w:t>
@@ -5076,7 +4745,6 @@
       <w:r>
         <w:t xml:space="preserve"> at the beginning of the simulation; it waits for a discovery message for a certain time, otherwise, it quits. When a discovery message is received, the core adds this message to the list of messages. The role processes the messages on each iteration and decides accordingly. After the Truck role finalizes joining the platoon and has its assigned role at hand, it sets the final message for reference in </w:t>
       </w:r>
-      <w:proofErr w:type="spellStart"/>
       <w:r>
         <w:rPr>
           <w:i/>
@@ -5084,11 +4752,9 @@
         </w:rPr>
         <w:t>Truck.referenceMessage</w:t>
       </w:r>
-      <w:proofErr w:type="spellEnd"/>
       <w:r>
         <w:t xml:space="preserve">, sets the relevant core state in </w:t>
       </w:r>
-      <w:proofErr w:type="spellStart"/>
       <w:r>
         <w:rPr>
           <w:i/>
@@ -5096,27 +4762,9 @@
         </w:rPr>
         <w:t>TruckCore.state</w:t>
       </w:r>
-      <w:proofErr w:type="spellEnd"/>
-      <w:r>
-        <w:t xml:space="preserve"> and exits. Consequently, in the next iteration of the </w:t>
-      </w:r>
-      <w:proofErr w:type="spellStart"/>
-      <w:r>
-        <w:t>TruckCore</w:t>
-      </w:r>
-      <w:proofErr w:type="spellEnd"/>
-      <w:r>
-        <w:t>, besides handling the communication, the core checks to see whether the role thread is alive or not (</w:t>
-      </w:r>
-      <w:proofErr w:type="gramStart"/>
-      <w:r>
-        <w:t>see )</w:t>
-      </w:r>
-      <w:proofErr w:type="gramEnd"/>
-      <w:r>
-        <w:t xml:space="preserve">. If it is not alive, the core investigates the reason. After checking the set state and reference message, the core realizes that the Truck role has finished and the truck needs to become a Follower now. The core starts creating a new Follower class, sets it to its </w:t>
-      </w:r>
-      <w:proofErr w:type="spellStart"/>
+      <w:r>
+        <w:t xml:space="preserve"> and exits. Consequently, in the next iteration of the TruckCore, besides handling the communication, the core checks to see whether the role thread is alive or not (see ). If it is not alive, the core investigates the reason. After checking the set state and reference message, the core realizes that the Truck role has finished and the truck needs to become a Follower now. The core starts creating a new Follower class, sets it to its </w:t>
+      </w:r>
       <w:r>
         <w:rPr>
           <w:i/>
@@ -5124,7 +4772,6 @@
         </w:rPr>
         <w:t>TruckCore.role</w:t>
       </w:r>
-      <w:proofErr w:type="spellEnd"/>
       <w:r>
         <w:t xml:space="preserve"> property, and starts its thread. This transition process (see</w:t>
       </w:r>
@@ -5283,16 +4930,8 @@
         <w:rPr>
           <w:lang w:val="en-GB"/>
         </w:rPr>
-        <w:t xml:space="preserve"> a model-driven approach was taken to realize the platoon model’s concept and related </w:t>
-      </w:r>
-      <w:proofErr w:type="spellStart"/>
-      <w:r>
-        <w:rPr>
-          <w:lang w:val="en-GB"/>
-        </w:rPr>
-        <w:t>behavior</w:t>
-      </w:r>
-      <w:proofErr w:type="spellEnd"/>
+        <w:t xml:space="preserve"> a model-driven approach was taken to realize the platoon model’s concept and related behavior</w:t>
+      </w:r>
       <w:r>
         <w:rPr>
           <w:lang w:val="en-GB"/>
@@ -5303,21 +4942,7 @@
         <w:rPr>
           <w:lang w:val="en-GB"/>
         </w:rPr>
-        <w:t xml:space="preserve">produced during the </w:t>
-      </w:r>
-      <w:proofErr w:type="spellStart"/>
-      <w:r>
-        <w:rPr>
-          <w:lang w:val="en-GB"/>
-        </w:rPr>
-        <w:t>modeling</w:t>
-      </w:r>
-      <w:proofErr w:type="spellEnd"/>
-      <w:r>
-        <w:rPr>
-          <w:lang w:val="en-GB"/>
-        </w:rPr>
-        <w:t xml:space="preserve"> stages </w:t>
+        <w:t xml:space="preserve">produced during the modeling stages </w:t>
       </w:r>
       <w:r>
         <w:rPr>
@@ -5347,21 +4972,7 @@
         <w:rPr>
           <w:lang w:val="en-GB"/>
         </w:rPr>
-        <w:t xml:space="preserve">, and Follower trucks. We meticulously </w:t>
-      </w:r>
-      <w:proofErr w:type="spellStart"/>
-      <w:r>
-        <w:rPr>
-          <w:lang w:val="en-GB"/>
-        </w:rPr>
-        <w:t>analyzed</w:t>
-      </w:r>
-      <w:proofErr w:type="spellEnd"/>
-      <w:r>
-        <w:rPr>
-          <w:lang w:val="en-GB"/>
-        </w:rPr>
-        <w:t xml:space="preserve"> the requirements, </w:t>
+        <w:t xml:space="preserve">, and Follower trucks. We meticulously analyzed the requirements, </w:t>
       </w:r>
       <w:r>
         <w:rPr>
@@ -5539,30 +5150,8 @@
         <w:rPr>
           <w:lang w:val="en-GB"/>
         </w:rPr>
-        <w:t xml:space="preserve"> sincere gratitude to </w:t>
-      </w:r>
-      <w:proofErr w:type="spellStart"/>
-      <w:r>
-        <w:rPr>
-          <w:lang w:val="en-GB"/>
-        </w:rPr>
-        <w:t>Dr.</w:t>
-      </w:r>
-      <w:proofErr w:type="spellEnd"/>
-      <w:r>
-        <w:rPr>
-          <w:lang w:val="en-GB"/>
-        </w:rPr>
-        <w:t xml:space="preserve"> Prof. Stefen </w:t>
-      </w:r>
-      <w:proofErr w:type="spellStart"/>
-      <w:r>
-        <w:rPr>
-          <w:lang w:val="en-GB"/>
-        </w:rPr>
-        <w:t>Henkler</w:t>
-      </w:r>
-      <w:proofErr w:type="spellEnd"/>
+        <w:t xml:space="preserve"> sincere gratitude to Dr. Prof. Stefen Henkler</w:t>
+      </w:r>
       <w:r>
         <w:rPr>
           <w:lang w:val="en-GB"/>
@@ -5603,14 +5192,7 @@
         <w:rPr>
           <w:lang w:val="en-GB"/>
         </w:rPr>
-        <w:t xml:space="preserve">the materials presented within </w:t>
-      </w:r>
-      <w:proofErr w:type="gramStart"/>
-      <w:r>
-        <w:rPr>
-          <w:lang w:val="en-GB"/>
-        </w:rPr>
-        <w:t xml:space="preserve">the </w:t>
+        <w:t xml:space="preserve">the materials presented within the </w:t>
       </w:r>
       <w:r>
         <w:rPr>
@@ -5618,7 +5200,6 @@
         </w:rPr>
         <w:t xml:space="preserve"> Distributed</w:t>
       </w:r>
-      <w:proofErr w:type="gramEnd"/>
       <w:r>
         <w:rPr>
           <w:lang w:val="en-GB"/>
@@ -5984,13 +5565,8 @@
         </w:rPr>
         <w:t xml:space="preserve"> </w:t>
       </w:r>
-      <w:proofErr w:type="spellStart"/>
-      <w:r>
-        <w:t>Anguiga</w:t>
-      </w:r>
-      <w:proofErr w:type="spellEnd"/>
-      <w:r>
-        <w:t xml:space="preserve"> Hermann</w:t>
+      <w:r>
+        <w:t>Anguiga Hermann</w:t>
       </w:r>
       <w:r>
         <w:rPr>
@@ -6208,7 +5784,7 @@
                 <w:lang w:val="en-GB"/>
               </w:rPr>
               <w:drawing>
-                <wp:anchor distT="0" distB="0" distL="114300" distR="114300" simplePos="0" relativeHeight="251670528" behindDoc="1" locked="0" layoutInCell="1" allowOverlap="1" wp14:anchorId="7FEEAD54" wp14:editId="4E591D81">
+                <wp:anchor distT="0" distB="0" distL="114300" distR="114300" simplePos="0" relativeHeight="251670528" behindDoc="1" locked="0" layoutInCell="1" allowOverlap="1" wp14:anchorId="7FEEAD54" wp14:editId="36DDE482">
                   <wp:simplePos x="0" y="0"/>
                   <wp:positionH relativeFrom="column">
                     <wp:posOffset>1408</wp:posOffset>
@@ -6414,13 +5990,8 @@
                 <w:lang w:val="en-GB"/>
               </w:rPr>
             </w:pPr>
-            <w:proofErr w:type="spellStart"/>
-            <w:r>
-              <w:t>Anguiga</w:t>
-            </w:r>
-            <w:proofErr w:type="spellEnd"/>
-            <w:r>
-              <w:t xml:space="preserve"> Hermann</w:t>
+            <w:r>
+              <w:t>Anguiga Hermann</w:t>
             </w:r>
           </w:p>
         </w:tc>
@@ -7987,7 +7558,7 @@
               <w:rPr>
                 <w:lang w:val="en-GB"/>
               </w:rPr>
-              <w:t>dps.map</w:t>
+              <w:t>map</w:t>
             </w:r>
           </w:p>
         </w:tc>
@@ -9104,6 +8675,13 @@
                 <w:bCs/>
                 <w:lang w:val="en-GB"/>
               </w:rPr>
+            </w:r>
+            <w:r>
+              <w:rPr>
+                <w:b/>
+                <w:bCs/>
+                <w:lang w:val="en-GB"/>
+              </w:rPr>
               <w:fldChar w:fldCharType="separate"/>
             </w:r>
             <w:r>
@@ -9649,6 +9227,13 @@
                 <w:lang w:val="en-GB"/>
               </w:rPr>
               <w:instrText xml:space="preserve"> \* MERGEFORMAT </w:instrText>
+            </w:r>
+            <w:r>
+              <w:rPr>
+                <w:b/>
+                <w:bCs/>
+                <w:lang w:val="en-GB"/>
+              </w:rPr>
             </w:r>
             <w:r>
               <w:rPr>
@@ -13152,6 +12737,15 @@
 </file>
 
 <file path=customXml/item1.xml><?xml version="1.0" encoding="utf-8"?>
+<?mso-contentType ?>
+<FormTemplates xmlns="http://schemas.microsoft.com/sharepoint/v3/contenttype/forms">
+  <Display>DocumentLibraryForm</Display>
+  <Edit>DocumentLibraryForm</Edit>
+  <New>DocumentLibraryForm</New>
+</FormTemplates>
+</file>
+
+<file path=customXml/item2.xml><?xml version="1.0" encoding="utf-8"?>
 <b:Sources xmlns:b="http://schemas.openxmlformats.org/officeDocument/2006/bibliography" xmlns="http://schemas.openxmlformats.org/officeDocument/2006/bibliography" SelectedStyle="\IEEE2006OfficeOnline.xsl" StyleName="IEEE" Version="2006">
   <b:Source>
     <b:Tag>Dav21</b:Tag>
@@ -13368,15 +12962,6 @@
 </b:Sources>
 </file>
 
-<file path=customXml/item2.xml><?xml version="1.0" encoding="utf-8"?>
-<?mso-contentType ?>
-<FormTemplates xmlns="http://schemas.microsoft.com/sharepoint/v3/contenttype/forms">
-  <Display>DocumentLibraryForm</Display>
-  <Edit>DocumentLibraryForm</Edit>
-  <New>DocumentLibraryForm</New>
-</FormTemplates>
-</file>
-
 <file path=customXml/item3.xml><?xml version="1.0" encoding="utf-8"?>
 <ct:contentTypeSchema xmlns:ct="http://schemas.microsoft.com/office/2006/metadata/contentType" xmlns:ma="http://schemas.microsoft.com/office/2006/metadata/properties/metaAttributes" ct:_="" ma:_="" ma:contentTypeName="Document" ma:contentTypeID="0x010100E2E2AFC0548DF84C95B4063185DAA0DA" ma:contentTypeVersion="6" ma:contentTypeDescription="Create a new document." ma:contentTypeScope="" ma:versionID="6be2bfd339721eb265727e9189a51d4b">
   <xsd:schema xmlns:xsd="http://www.w3.org/2001/XMLSchema" xmlns:xs="http://www.w3.org/2001/XMLSchema" xmlns:p="http://schemas.microsoft.com/office/2006/metadata/properties" xmlns:ns2="ad859a93-c4a4-4e70-8807-00cc4c83593b" xmlns:ns3="eeb3bc92-6ef9-4626-a4e3-2d3cd20068dd" targetNamespace="http://schemas.microsoft.com/office/2006/metadata/properties" ma:root="true" ma:fieldsID="9ec5b554c762ecbc8f04f0d1c7a02a79" ns2:_="" ns3:_="">
@@ -13555,17 +13140,17 @@
 </file>
 
 <file path=customXml/itemProps1.xml><?xml version="1.0" encoding="utf-8"?>
-<ds:datastoreItem xmlns:ds="http://schemas.openxmlformats.org/officeDocument/2006/customXml" ds:itemID="{40629B9D-986A-469B-A625-15D7D6793E4C}">
+<ds:datastoreItem xmlns:ds="http://schemas.openxmlformats.org/officeDocument/2006/customXml" ds:itemID="{D06FE5CB-31DE-430B-8456-56C274E85D1A}">
   <ds:schemaRefs>
-    <ds:schemaRef ds:uri="http://schemas.openxmlformats.org/officeDocument/2006/bibliography"/>
+    <ds:schemaRef ds:uri="http://schemas.microsoft.com/sharepoint/v3/contenttype/forms"/>
   </ds:schemaRefs>
 </ds:datastoreItem>
 </file>
 
 <file path=customXml/itemProps2.xml><?xml version="1.0" encoding="utf-8"?>
-<ds:datastoreItem xmlns:ds="http://schemas.openxmlformats.org/officeDocument/2006/customXml" ds:itemID="{D06FE5CB-31DE-430B-8456-56C274E85D1A}">
+<ds:datastoreItem xmlns:ds="http://schemas.openxmlformats.org/officeDocument/2006/customXml" ds:itemID="{40629B9D-986A-469B-A625-15D7D6793E4C}">
   <ds:schemaRefs>
-    <ds:schemaRef ds:uri="http://schemas.microsoft.com/sharepoint/v3/contenttype/forms"/>
+    <ds:schemaRef ds:uri="http://schemas.openxmlformats.org/officeDocument/2006/bibliography"/>
   </ds:schemaRefs>
 </ds:datastoreItem>
 </file>

</xml_diff>